<commit_message>
Clarifited A01 question #16
</commit_message>
<xml_diff>
--- a/docs/materials/01-A-OSandLinux.docx
+++ b/docs/materials/01-A-OSandLinux.docx
@@ -917,11 +917,19 @@
         </w:rPr>
         <w:t xml:space="preserve">  </w:t>
       </w:r>
-      <w:r>
-        <w:rPr>
-          <w:rFonts w:asciiTheme="minorHAnsi" w:hAnsiTheme="minorHAnsi" w:cstheme="minorHAnsi"/>
-        </w:rPr>
-        <w:t>But, t</w:t>
+      <w:proofErr w:type="gramStart"/>
+      <w:r>
+        <w:rPr>
+          <w:rFonts w:asciiTheme="minorHAnsi" w:hAnsiTheme="minorHAnsi" w:cstheme="minorHAnsi"/>
+        </w:rPr>
+        <w:t>But,</w:t>
+      </w:r>
+      <w:proofErr w:type="gramEnd"/>
+      <w:r>
+        <w:rPr>
+          <w:rFonts w:asciiTheme="minorHAnsi" w:hAnsiTheme="minorHAnsi" w:cstheme="minorHAnsi"/>
+        </w:rPr>
+        <w:t xml:space="preserve"> t</w:t>
       </w:r>
       <w:r>
         <w:rPr>
@@ -2028,7 +2036,21 @@
         <w:rPr>
           <w:rFonts w:asciiTheme="minorHAnsi" w:hAnsiTheme="minorHAnsi" w:cstheme="minorHAnsi"/>
         </w:rPr>
-        <w:t>Now that we know you are able to run Docker containers, you’ll create and run the docker container that we’ll be using for this course.</w:t>
+        <w:t xml:space="preserve">Now that we know you </w:t>
+      </w:r>
+      <w:proofErr w:type="gramStart"/>
+      <w:r>
+        <w:rPr>
+          <w:rFonts w:asciiTheme="minorHAnsi" w:hAnsiTheme="minorHAnsi" w:cstheme="minorHAnsi"/>
+        </w:rPr>
+        <w:t>are able to</w:t>
+      </w:r>
+      <w:proofErr w:type="gramEnd"/>
+      <w:r>
+        <w:rPr>
+          <w:rFonts w:asciiTheme="minorHAnsi" w:hAnsiTheme="minorHAnsi" w:cstheme="minorHAnsi"/>
+        </w:rPr>
+        <w:t xml:space="preserve"> run Docker containers, you’ll create and run the docker container that we’ll be using for this course.</w:t>
       </w:r>
     </w:p>
     <w:p>
@@ -2126,7 +2148,21 @@
         <w:rPr>
           <w:rFonts w:asciiTheme="minorHAnsi" w:hAnsiTheme="minorHAnsi" w:cstheme="minorHAnsi"/>
         </w:rPr>
-        <w:t xml:space="preserve"> for our container from DockerHub onto your machine.  Note: this may take a few minutes because the image can be large.</w:t>
+        <w:t xml:space="preserve"> for our container from </w:t>
+      </w:r>
+      <w:proofErr w:type="spellStart"/>
+      <w:r>
+        <w:rPr>
+          <w:rFonts w:asciiTheme="minorHAnsi" w:hAnsiTheme="minorHAnsi" w:cstheme="minorHAnsi"/>
+        </w:rPr>
+        <w:t>DockerHub</w:t>
+      </w:r>
+      <w:proofErr w:type="spellEnd"/>
+      <w:r>
+        <w:rPr>
+          <w:rFonts w:asciiTheme="minorHAnsi" w:hAnsiTheme="minorHAnsi" w:cstheme="minorHAnsi"/>
+        </w:rPr>
+        <w:t xml:space="preserve"> onto your machine.  Note: this may take a few minutes because the image can be large.</w:t>
       </w:r>
       <w:r>
         <w:rPr>
@@ -2155,7 +2191,39 @@
           <w:rFonts w:ascii="Courier" w:hAnsi="Courier" w:cstheme="minorHAnsi"/>
           <w:color w:val="24292F"/>
         </w:rPr>
-        <w:t>docker pull braughtg/190-unix-intro:f22</w:t>
+        <w:t xml:space="preserve">docker pull </w:t>
+      </w:r>
+      <w:proofErr w:type="spellStart"/>
+      <w:r>
+        <w:rPr>
+          <w:rFonts w:ascii="Courier" w:hAnsi="Courier" w:cstheme="minorHAnsi"/>
+          <w:color w:val="24292F"/>
+        </w:rPr>
+        <w:t>braughtg</w:t>
+      </w:r>
+      <w:proofErr w:type="spellEnd"/>
+      <w:r>
+        <w:rPr>
+          <w:rFonts w:ascii="Courier" w:hAnsi="Courier" w:cstheme="minorHAnsi"/>
+          <w:color w:val="24292F"/>
+        </w:rPr>
+        <w:t>/190-unix-</w:t>
+      </w:r>
+      <w:proofErr w:type="gramStart"/>
+      <w:r>
+        <w:rPr>
+          <w:rFonts w:ascii="Courier" w:hAnsi="Courier" w:cstheme="minorHAnsi"/>
+          <w:color w:val="24292F"/>
+        </w:rPr>
+        <w:t>intro:f</w:t>
+      </w:r>
+      <w:proofErr w:type="gramEnd"/>
+      <w:r>
+        <w:rPr>
+          <w:rFonts w:ascii="Courier" w:hAnsi="Courier" w:cstheme="minorHAnsi"/>
+          <w:color w:val="24292F"/>
+        </w:rPr>
+        <w:t>22</w:t>
       </w:r>
     </w:p>
     <w:p>
@@ -2452,39 +2520,9 @@
           <w:sz w:val="18"/>
           <w:szCs w:val="18"/>
         </w:rPr>
-        <w:t>mount type=bind,source=/var/run/docker.sock,target=/var/run/docker.sock braughtg/190-unix-intro:f22</w:t>
-      </w:r>
-    </w:p>
-    <w:p>
-      <w:pPr>
-        <w:pStyle w:val="NormalWeb"/>
-        <w:shd w:val="clear" w:color="auto" w:fill="FFFFFF"/>
-        <w:spacing w:before="0" w:beforeAutospacing="0" w:after="240" w:afterAutospacing="0"/>
-        <w:rPr>
-          <w:rFonts w:asciiTheme="minorHAnsi" w:hAnsiTheme="minorHAnsi" w:cstheme="minorHAnsi"/>
-          <w:color w:val="24292F"/>
-        </w:rPr>
-      </w:pPr>
-      <w:r>
-        <w:rPr>
-          <w:rFonts w:asciiTheme="minorHAnsi" w:hAnsiTheme="minorHAnsi" w:cstheme="minorHAnsi"/>
-          <w:color w:val="24292F"/>
-        </w:rPr>
-        <w:t>For Windows:</w:t>
-      </w:r>
-    </w:p>
-    <w:p>
-      <w:pPr>
-        <w:shd w:val="clear" w:color="auto" w:fill="FFFFFF"/>
-        <w:spacing w:beforeAutospacing="1" w:afterAutospacing="1"/>
-        <w:ind w:left="720"/>
-        <w:rPr>
-          <w:rFonts w:ascii="Courier" w:hAnsi="Courier" w:cstheme="minorHAnsi"/>
-          <w:color w:val="24292F"/>
-          <w:sz w:val="18"/>
-          <w:szCs w:val="18"/>
-        </w:rPr>
-      </w:pPr>
+        <w:t>mount type=</w:t>
+      </w:r>
+      <w:proofErr w:type="gramStart"/>
       <w:r>
         <w:rPr>
           <w:rStyle w:val="HTMLCode"/>
@@ -2493,7 +2531,125 @@
           <w:sz w:val="18"/>
           <w:szCs w:val="18"/>
         </w:rPr>
-        <w:t>docker create --name comp190 --publish 5901:5901 --publish 6901:6901 --mount type=bind,source=//var/run/docker.sock,target=/var/run/docker.sock braughtg/190-unix-intro:f22</w:t>
+        <w:t>bind,source</w:t>
+      </w:r>
+      <w:proofErr w:type="gramEnd"/>
+      <w:r>
+        <w:rPr>
+          <w:rStyle w:val="HTMLCode"/>
+          <w:rFonts w:ascii="Courier" w:hAnsi="Courier" w:cstheme="minorHAnsi"/>
+          <w:color w:val="24292F"/>
+          <w:sz w:val="18"/>
+          <w:szCs w:val="18"/>
+        </w:rPr>
+        <w:t xml:space="preserve">=/var/run/docker.sock,target=/var/run/docker.sock </w:t>
+      </w:r>
+      <w:proofErr w:type="spellStart"/>
+      <w:r>
+        <w:rPr>
+          <w:rStyle w:val="HTMLCode"/>
+          <w:rFonts w:ascii="Courier" w:hAnsi="Courier" w:cstheme="minorHAnsi"/>
+          <w:color w:val="24292F"/>
+          <w:sz w:val="18"/>
+          <w:szCs w:val="18"/>
+        </w:rPr>
+        <w:t>braughtg</w:t>
+      </w:r>
+      <w:proofErr w:type="spellEnd"/>
+      <w:r>
+        <w:rPr>
+          <w:rStyle w:val="HTMLCode"/>
+          <w:rFonts w:ascii="Courier" w:hAnsi="Courier" w:cstheme="minorHAnsi"/>
+          <w:color w:val="24292F"/>
+          <w:sz w:val="18"/>
+          <w:szCs w:val="18"/>
+        </w:rPr>
+        <w:t>/190-unix-intro:f22</w:t>
+      </w:r>
+    </w:p>
+    <w:p>
+      <w:pPr>
+        <w:pStyle w:val="NormalWeb"/>
+        <w:shd w:val="clear" w:color="auto" w:fill="FFFFFF"/>
+        <w:spacing w:before="0" w:beforeAutospacing="0" w:after="240" w:afterAutospacing="0"/>
+        <w:rPr>
+          <w:rFonts w:asciiTheme="minorHAnsi" w:hAnsiTheme="minorHAnsi" w:cstheme="minorHAnsi"/>
+          <w:color w:val="24292F"/>
+        </w:rPr>
+      </w:pPr>
+      <w:r>
+        <w:rPr>
+          <w:rFonts w:asciiTheme="minorHAnsi" w:hAnsiTheme="minorHAnsi" w:cstheme="minorHAnsi"/>
+          <w:color w:val="24292F"/>
+        </w:rPr>
+        <w:t>For Windows:</w:t>
+      </w:r>
+    </w:p>
+    <w:p>
+      <w:pPr>
+        <w:shd w:val="clear" w:color="auto" w:fill="FFFFFF"/>
+        <w:spacing w:beforeAutospacing="1" w:afterAutospacing="1"/>
+        <w:ind w:left="720"/>
+        <w:rPr>
+          <w:rFonts w:ascii="Courier" w:hAnsi="Courier" w:cstheme="minorHAnsi"/>
+          <w:color w:val="24292F"/>
+          <w:sz w:val="18"/>
+          <w:szCs w:val="18"/>
+        </w:rPr>
+      </w:pPr>
+      <w:r>
+        <w:rPr>
+          <w:rStyle w:val="HTMLCode"/>
+          <w:rFonts w:ascii="Courier" w:hAnsi="Courier" w:cstheme="minorHAnsi"/>
+          <w:color w:val="24292F"/>
+          <w:sz w:val="18"/>
+          <w:szCs w:val="18"/>
+        </w:rPr>
+        <w:t>docker create --name comp190 --publish 5901:5901 --publish 6901:6901 --mount type=</w:t>
+      </w:r>
+      <w:proofErr w:type="gramStart"/>
+      <w:r>
+        <w:rPr>
+          <w:rStyle w:val="HTMLCode"/>
+          <w:rFonts w:ascii="Courier" w:hAnsi="Courier" w:cstheme="minorHAnsi"/>
+          <w:color w:val="24292F"/>
+          <w:sz w:val="18"/>
+          <w:szCs w:val="18"/>
+        </w:rPr>
+        <w:t>bind,source</w:t>
+      </w:r>
+      <w:proofErr w:type="gramEnd"/>
+      <w:r>
+        <w:rPr>
+          <w:rStyle w:val="HTMLCode"/>
+          <w:rFonts w:ascii="Courier" w:hAnsi="Courier" w:cstheme="minorHAnsi"/>
+          <w:color w:val="24292F"/>
+          <w:sz w:val="18"/>
+          <w:szCs w:val="18"/>
+        </w:rPr>
+        <w:t xml:space="preserve">=//var/run/docker.sock,target=/var/run/docker.sock </w:t>
+      </w:r>
+      <w:proofErr w:type="spellStart"/>
+      <w:r>
+        <w:rPr>
+          <w:rStyle w:val="HTMLCode"/>
+          <w:rFonts w:ascii="Courier" w:hAnsi="Courier" w:cstheme="minorHAnsi"/>
+          <w:color w:val="24292F"/>
+          <w:sz w:val="18"/>
+          <w:szCs w:val="18"/>
+        </w:rPr>
+        <w:t>braughtg</w:t>
+      </w:r>
+      <w:proofErr w:type="spellEnd"/>
+      <w:r>
+        <w:rPr>
+          <w:rStyle w:val="HTMLCode"/>
+          <w:rFonts w:ascii="Courier" w:hAnsi="Courier" w:cstheme="minorHAnsi"/>
+          <w:color w:val="24292F"/>
+          <w:sz w:val="18"/>
+          <w:szCs w:val="18"/>
+        </w:rPr>
+        <w:t>/190-unix-intro:f22</w:t>
       </w:r>
     </w:p>
     <w:p>
@@ -2982,7 +3138,21 @@
           <w:rFonts w:asciiTheme="minorHAnsi" w:hAnsiTheme="minorHAnsi" w:cstheme="minorHAnsi"/>
         </w:rPr>
         <w:lastRenderedPageBreak/>
-        <w:t xml:space="preserve">When a container is running, Docker Desktop displays a number of additional buttons in its entry on the “Containers” pane.  </w:t>
+        <w:t xml:space="preserve">When a container is running, Docker Desktop displays </w:t>
+      </w:r>
+      <w:proofErr w:type="gramStart"/>
+      <w:r>
+        <w:rPr>
+          <w:rFonts w:asciiTheme="minorHAnsi" w:hAnsiTheme="minorHAnsi" w:cstheme="minorHAnsi"/>
+        </w:rPr>
+        <w:t>a number of</w:t>
+      </w:r>
+      <w:proofErr w:type="gramEnd"/>
+      <w:r>
+        <w:rPr>
+          <w:rFonts w:asciiTheme="minorHAnsi" w:hAnsiTheme="minorHAnsi" w:cstheme="minorHAnsi"/>
+        </w:rPr>
+        <w:t xml:space="preserve"> additional buttons in its entry on the “Containers” pane.  </w:t>
       </w:r>
       <w:r>
         <w:rPr>
@@ -3255,7 +3425,21 @@
         <w:rPr>
           <w:rFonts w:asciiTheme="minorHAnsi" w:hAnsiTheme="minorHAnsi" w:cstheme="minorHAnsi"/>
         </w:rPr>
-        <w:t xml:space="preserve"> is running we’ll need </w:t>
+        <w:t xml:space="preserve"> is </w:t>
+      </w:r>
+      <w:proofErr w:type="gramStart"/>
+      <w:r>
+        <w:rPr>
+          <w:rFonts w:asciiTheme="minorHAnsi" w:hAnsiTheme="minorHAnsi" w:cstheme="minorHAnsi"/>
+        </w:rPr>
+        <w:t>running</w:t>
+      </w:r>
+      <w:proofErr w:type="gramEnd"/>
+      <w:r>
+        <w:rPr>
+          <w:rFonts w:asciiTheme="minorHAnsi" w:hAnsiTheme="minorHAnsi" w:cstheme="minorHAnsi"/>
+        </w:rPr>
+        <w:t xml:space="preserve"> we’ll need </w:t>
       </w:r>
       <w:r>
         <w:rPr>
@@ -3308,12 +3492,6 @@
           <w:rFonts w:asciiTheme="minorHAnsi" w:hAnsiTheme="minorHAnsi" w:cstheme="minorHAnsi"/>
         </w:rPr>
         <w:t xml:space="preserve"> as our client.</w:t>
-      </w:r>
-      <w:r>
-        <w:rPr>
-          <w:rFonts w:asciiTheme="minorHAnsi" w:hAnsiTheme="minorHAnsi" w:cstheme="minorHAnsi"/>
-        </w:rPr>
-        <w:t xml:space="preserve">  You will need to get and </w:t>
       </w:r>
     </w:p>
     <w:p>
@@ -3481,7 +3659,21 @@
         <w:rPr>
           <w:rFonts w:asciiTheme="minorHAnsi" w:hAnsiTheme="minorHAnsi" w:cstheme="minorHAnsi"/>
         </w:rPr>
-        <w:t xml:space="preserve"> When the application starts you will see a dialog box similar to the one shown below:</w:t>
+        <w:t xml:space="preserve"> When the application starts you will see a dialog box </w:t>
+      </w:r>
+      <w:proofErr w:type="gramStart"/>
+      <w:r>
+        <w:rPr>
+          <w:rFonts w:asciiTheme="minorHAnsi" w:hAnsiTheme="minorHAnsi" w:cstheme="minorHAnsi"/>
+        </w:rPr>
+        <w:t>similar to</w:t>
+      </w:r>
+      <w:proofErr w:type="gramEnd"/>
+      <w:r>
+        <w:rPr>
+          <w:rFonts w:asciiTheme="minorHAnsi" w:hAnsiTheme="minorHAnsi" w:cstheme="minorHAnsi"/>
+        </w:rPr>
+        <w:t xml:space="preserve"> the one shown below:</w:t>
       </w:r>
     </w:p>
     <w:p>
@@ -3641,7 +3833,21 @@
         <w:rPr>
           <w:rFonts w:asciiTheme="minorHAnsi" w:hAnsiTheme="minorHAnsi" w:cstheme="minorHAnsi"/>
         </w:rPr>
-        <w:t>When you have successfully connected you will see a “VNC authentication” dialog requesting a password, similar to the one below:</w:t>
+        <w:t xml:space="preserve">When you have successfully connected you will see a “VNC authentication” dialog requesting a password, </w:t>
+      </w:r>
+      <w:proofErr w:type="gramStart"/>
+      <w:r>
+        <w:rPr>
+          <w:rFonts w:asciiTheme="minorHAnsi" w:hAnsiTheme="minorHAnsi" w:cstheme="minorHAnsi"/>
+        </w:rPr>
+        <w:t>similar to</w:t>
+      </w:r>
+      <w:proofErr w:type="gramEnd"/>
+      <w:r>
+        <w:rPr>
+          <w:rFonts w:asciiTheme="minorHAnsi" w:hAnsiTheme="minorHAnsi" w:cstheme="minorHAnsi"/>
+        </w:rPr>
+        <w:t xml:space="preserve"> the one below:</w:t>
       </w:r>
     </w:p>
     <w:p>
@@ -3702,6 +3908,26 @@
     </w:p>
     <w:p>
       <w:pPr>
+        <w:rPr>
+          <w:rFonts w:asciiTheme="minorHAnsi" w:hAnsiTheme="minorHAnsi" w:cstheme="minorHAnsi"/>
+        </w:rPr>
+      </w:pPr>
+      <w:r>
+        <w:rPr>
+          <w:rFonts w:asciiTheme="minorHAnsi" w:hAnsiTheme="minorHAnsi" w:cstheme="minorHAnsi"/>
+        </w:rPr>
+        <w:t>If you do not see this dialog requesting a password and Tiger VNC Viewer simply quits when you attempt to connect, check in Docker Desktop to be sure that the container is running.  If it is not running use the “play button” to start it.</w:t>
+      </w:r>
+    </w:p>
+    <w:p>
+      <w:pPr>
+        <w:rPr>
+          <w:rFonts w:asciiTheme="minorHAnsi" w:hAnsiTheme="minorHAnsi" w:cstheme="minorHAnsi"/>
+        </w:rPr>
+      </w:pPr>
+    </w:p>
+    <w:p>
+      <w:pPr>
         <w:pBdr>
           <w:top w:val="thinThickThinSmallGap" w:sz="24" w:space="4" w:color="0070C0"/>
           <w:left w:val="thinThickThinSmallGap" w:sz="24" w:space="4" w:color="0070C0"/>
@@ -3793,6 +4019,7 @@
           <w:rFonts w:asciiTheme="minorHAnsi" w:hAnsiTheme="minorHAnsi" w:cstheme="minorHAnsi"/>
           <w:noProof/>
         </w:rPr>
+        <w:lastRenderedPageBreak/>
         <w:drawing>
           <wp:inline distT="0" distB="0" distL="0" distR="0" wp14:anchorId="2C6896D6" wp14:editId="06FAFFD5">
             <wp:extent cx="4281444" cy="2349305"/>
@@ -3846,7 +4073,6 @@
         <w:rPr>
           <w:rFonts w:asciiTheme="minorHAnsi" w:hAnsiTheme="minorHAnsi" w:cstheme="minorHAnsi"/>
         </w:rPr>
-        <w:lastRenderedPageBreak/>
         <w:t>Nothing is required here, but you will need to see this dialog box before you can continue.</w:t>
       </w:r>
     </w:p>
@@ -3992,7 +4218,21 @@
         <w:rPr>
           <w:rFonts w:asciiTheme="minorHAnsi" w:hAnsiTheme="minorHAnsi" w:cstheme="minorHAnsi"/>
         </w:rPr>
-        <w:t xml:space="preserve">(e.g. Mac/Windows) </w:t>
+        <w:t>(</w:t>
+      </w:r>
+      <w:proofErr w:type="gramStart"/>
+      <w:r>
+        <w:rPr>
+          <w:rFonts w:asciiTheme="minorHAnsi" w:hAnsiTheme="minorHAnsi" w:cstheme="minorHAnsi"/>
+        </w:rPr>
+        <w:t>e.g.</w:t>
+      </w:r>
+      <w:proofErr w:type="gramEnd"/>
+      <w:r>
+        <w:rPr>
+          <w:rFonts w:asciiTheme="minorHAnsi" w:hAnsiTheme="minorHAnsi" w:cstheme="minorHAnsi"/>
+        </w:rPr>
+        <w:t xml:space="preserve"> Mac/Windows) </w:t>
       </w:r>
       <w:r>
         <w:rPr>
@@ -4260,11 +4500,19 @@
         </w:rPr>
         <w:t xml:space="preserve"> (</w:t>
       </w:r>
-      <w:r>
-        <w:rPr>
-          <w:rFonts w:asciiTheme="minorHAnsi" w:hAnsiTheme="minorHAnsi" w:cstheme="minorHAnsi"/>
-        </w:rPr>
-        <w:t xml:space="preserve">i.e. </w:t>
+      <w:proofErr w:type="gramStart"/>
+      <w:r>
+        <w:rPr>
+          <w:rFonts w:asciiTheme="minorHAnsi" w:hAnsiTheme="minorHAnsi" w:cstheme="minorHAnsi"/>
+        </w:rPr>
+        <w:t>i.e.</w:t>
+      </w:r>
+      <w:proofErr w:type="gramEnd"/>
+      <w:r>
+        <w:rPr>
+          <w:rFonts w:asciiTheme="minorHAnsi" w:hAnsiTheme="minorHAnsi" w:cstheme="minorHAnsi"/>
+        </w:rPr>
+        <w:t xml:space="preserve"> </w:t>
       </w:r>
       <w:r>
         <w:rPr>
@@ -4523,7 +4771,6 @@
         <w:rPr>
           <w:rFonts w:ascii="Courier" w:hAnsi="Courier" w:cstheme="minorHAnsi"/>
         </w:rPr>
-        <w:lastRenderedPageBreak/>
         <w:t>&lt; &gt;</w:t>
       </w:r>
       <w:r>
@@ -4558,11 +4805,19 @@
         </w:rPr>
         <w:t xml:space="preserve">. </w:t>
       </w:r>
-      <w:r>
-        <w:rPr>
-          <w:rFonts w:asciiTheme="minorHAnsi" w:hAnsiTheme="minorHAnsi" w:cstheme="minorHAnsi"/>
-        </w:rPr>
-        <w:t xml:space="preserve">So if your name is Nguyen, then your first file will be named </w:t>
+      <w:proofErr w:type="gramStart"/>
+      <w:r>
+        <w:rPr>
+          <w:rFonts w:asciiTheme="minorHAnsi" w:hAnsiTheme="minorHAnsi" w:cstheme="minorHAnsi"/>
+        </w:rPr>
+        <w:t>So</w:t>
+      </w:r>
+      <w:proofErr w:type="gramEnd"/>
+      <w:r>
+        <w:rPr>
+          <w:rFonts w:asciiTheme="minorHAnsi" w:hAnsiTheme="minorHAnsi" w:cstheme="minorHAnsi"/>
+        </w:rPr>
+        <w:t xml:space="preserve"> if your name is Nguyen, then your first file will be named </w:t>
       </w:r>
       <w:r>
         <w:rPr>
@@ -4754,7 +5009,23 @@
           <w:rFonts w:asciiTheme="minorHAnsi" w:hAnsiTheme="minorHAnsi" w:cstheme="minorHAnsi"/>
           <w:color w:val="000000"/>
         </w:rPr>
-        <w:t>reate a new directory (i.e. folder)</w:t>
+        <w:t>reate a new directory (</w:t>
+      </w:r>
+      <w:proofErr w:type="gramStart"/>
+      <w:r>
+        <w:rPr>
+          <w:rFonts w:asciiTheme="minorHAnsi" w:hAnsiTheme="minorHAnsi" w:cstheme="minorHAnsi"/>
+          <w:color w:val="000000"/>
+        </w:rPr>
+        <w:t>i.e.</w:t>
+      </w:r>
+      <w:proofErr w:type="gramEnd"/>
+      <w:r>
+        <w:rPr>
+          <w:rFonts w:asciiTheme="minorHAnsi" w:hAnsiTheme="minorHAnsi" w:cstheme="minorHAnsi"/>
+          <w:color w:val="000000"/>
+        </w:rPr>
+        <w:t xml:space="preserve"> folder)</w:t>
       </w:r>
       <w:r>
         <w:rPr>
@@ -5223,6 +5494,7 @@
           <w:rFonts w:asciiTheme="minorHAnsi" w:hAnsiTheme="minorHAnsi" w:cstheme="minorHAnsi"/>
           <w:color w:val="000000"/>
         </w:rPr>
+        <w:lastRenderedPageBreak/>
         <w:t xml:space="preserve">20. The Linux CLI is usually accessed through the </w:t>
       </w:r>
       <w:r>
@@ -5618,7 +5890,6 @@
           <w:rFonts w:asciiTheme="minorHAnsi" w:hAnsiTheme="minorHAnsi" w:cstheme="minorHAnsi"/>
           <w:color w:val="000000"/>
         </w:rPr>
-        <w:lastRenderedPageBreak/>
         <w:t>2</w:t>
       </w:r>
       <w:r>
@@ -5663,7 +5934,23 @@
           <w:rFonts w:asciiTheme="minorHAnsi" w:hAnsiTheme="minorHAnsi" w:cstheme="minorHAnsi"/>
           <w:color w:val="000000"/>
         </w:rPr>
-        <w:t xml:space="preserve"> followed by an </w:t>
+        <w:t xml:space="preserve"> followed by </w:t>
+      </w:r>
+      <w:proofErr w:type="gramStart"/>
+      <w:r>
+        <w:rPr>
+          <w:rFonts w:asciiTheme="minorHAnsi" w:hAnsiTheme="minorHAnsi" w:cstheme="minorHAnsi"/>
+          <w:color w:val="000000"/>
+        </w:rPr>
+        <w:t>an</w:t>
+      </w:r>
+      <w:proofErr w:type="gramEnd"/>
+      <w:r>
+        <w:rPr>
+          <w:rFonts w:asciiTheme="minorHAnsi" w:hAnsiTheme="minorHAnsi" w:cstheme="minorHAnsi"/>
+          <w:color w:val="000000"/>
+        </w:rPr>
+        <w:t xml:space="preserve"> </w:t>
       </w:r>
       <w:r>
         <w:rPr>
@@ -6024,7 +6311,27 @@
           <w:iCs/>
           <w:color w:val="000000"/>
         </w:rPr>
-        <w:t>execute (i.e. run)</w:t>
+        <w:t>execute (</w:t>
+      </w:r>
+      <w:proofErr w:type="gramStart"/>
+      <w:r>
+        <w:rPr>
+          <w:rFonts w:asciiTheme="minorHAnsi" w:hAnsiTheme="minorHAnsi" w:cstheme="minorHAnsi"/>
+          <w:i/>
+          <w:iCs/>
+          <w:color w:val="000000"/>
+        </w:rPr>
+        <w:t>i.e.</w:t>
+      </w:r>
+      <w:proofErr w:type="gramEnd"/>
+      <w:r>
+        <w:rPr>
+          <w:rFonts w:asciiTheme="minorHAnsi" w:hAnsiTheme="minorHAnsi" w:cstheme="minorHAnsi"/>
+          <w:i/>
+          <w:iCs/>
+          <w:color w:val="000000"/>
+        </w:rPr>
+        <w:t xml:space="preserve"> run)</w:t>
       </w:r>
       <w:r>
         <w:rPr>
@@ -6405,7 +6712,23 @@
           <w:rFonts w:ascii="Courier" w:hAnsi="Courier" w:cstheme="minorHAnsi"/>
           <w:color w:val="000000"/>
         </w:rPr>
-        <w:t>cd &lt;dir&gt;</w:t>
+        <w:t>cd &lt;</w:t>
+      </w:r>
+      <w:proofErr w:type="spellStart"/>
+      <w:r>
+        <w:rPr>
+          <w:rFonts w:ascii="Courier" w:hAnsi="Courier" w:cstheme="minorHAnsi"/>
+          <w:color w:val="000000"/>
+        </w:rPr>
+        <w:t>dir</w:t>
+      </w:r>
+      <w:proofErr w:type="spellEnd"/>
+      <w:r>
+        <w:rPr>
+          <w:rFonts w:ascii="Courier" w:hAnsi="Courier" w:cstheme="minorHAnsi"/>
+          <w:color w:val="000000"/>
+        </w:rPr>
+        <w:t>&gt;</w:t>
       </w:r>
       <w:r>
         <w:rPr>
@@ -6440,7 +6763,23 @@
           <w:rFonts w:ascii="Courier" w:hAnsi="Courier" w:cstheme="minorHAnsi"/>
           <w:color w:val="000000"/>
         </w:rPr>
-        <w:t>&lt;dir&gt;</w:t>
+        <w:t>&lt;</w:t>
+      </w:r>
+      <w:proofErr w:type="spellStart"/>
+      <w:r>
+        <w:rPr>
+          <w:rFonts w:ascii="Courier" w:hAnsi="Courier" w:cstheme="minorHAnsi"/>
+          <w:color w:val="000000"/>
+        </w:rPr>
+        <w:t>dir</w:t>
+      </w:r>
+      <w:proofErr w:type="spellEnd"/>
+      <w:r>
+        <w:rPr>
+          <w:rFonts w:ascii="Courier" w:hAnsi="Courier" w:cstheme="minorHAnsi"/>
+          <w:color w:val="000000"/>
+        </w:rPr>
+        <w:t>&gt;</w:t>
       </w:r>
       <w:r>
         <w:rPr>
@@ -6757,7 +7096,6 @@
           <w:rFonts w:asciiTheme="minorHAnsi" w:hAnsiTheme="minorHAnsi" w:cstheme="minorHAnsi"/>
           <w:color w:val="000000"/>
         </w:rPr>
-        <w:lastRenderedPageBreak/>
         <w:t xml:space="preserve">c. </w:t>
       </w:r>
       <w:r>
@@ -6814,7 +7152,23 @@
           <w:rFonts w:asciiTheme="minorHAnsi" w:hAnsiTheme="minorHAnsi" w:cstheme="minorHAnsi"/>
           <w:color w:val="000000"/>
         </w:rPr>
-        <w:t xml:space="preserve"> button to move out of a directory (e.g. from your </w:t>
+        <w:t xml:space="preserve"> button to move out of a directory (</w:t>
+      </w:r>
+      <w:proofErr w:type="gramStart"/>
+      <w:r>
+        <w:rPr>
+          <w:rFonts w:asciiTheme="minorHAnsi" w:hAnsiTheme="minorHAnsi" w:cstheme="minorHAnsi"/>
+          <w:color w:val="000000"/>
+        </w:rPr>
+        <w:t>e.g.</w:t>
+      </w:r>
+      <w:proofErr w:type="gramEnd"/>
+      <w:r>
+        <w:rPr>
+          <w:rFonts w:asciiTheme="minorHAnsi" w:hAnsiTheme="minorHAnsi" w:cstheme="minorHAnsi"/>
+          <w:color w:val="000000"/>
+        </w:rPr>
+        <w:t xml:space="preserve"> from your </w:t>
       </w:r>
       <w:r>
         <w:rPr>
@@ -6835,8 +7189,17 @@
           <w:rFonts w:ascii="Courier" w:hAnsi="Courier" w:cstheme="minorHAnsi"/>
           <w:color w:val="000000"/>
         </w:rPr>
-        <w:t>cd ..</w:t>
-      </w:r>
+        <w:t>cd</w:t>
+      </w:r>
+      <w:proofErr w:type="gramStart"/>
+      <w:r>
+        <w:rPr>
+          <w:rFonts w:ascii="Courier" w:hAnsi="Courier" w:cstheme="minorHAnsi"/>
+          <w:color w:val="000000"/>
+        </w:rPr>
+        <w:t xml:space="preserve"> ..</w:t>
+      </w:r>
+      <w:proofErr w:type="gramEnd"/>
       <w:r>
         <w:rPr>
           <w:rFonts w:asciiTheme="minorHAnsi" w:hAnsiTheme="minorHAnsi" w:cstheme="minorHAnsi"/>
@@ -7053,12 +7416,37 @@
         </w:rPr>
         <w:t xml:space="preserve">you can also make a directory using the CLI.  The </w:t>
       </w:r>
+      <w:proofErr w:type="spellStart"/>
       <w:r>
         <w:rPr>
           <w:rFonts w:ascii="Courier" w:hAnsi="Courier" w:cstheme="minorHAnsi"/>
           <w:color w:val="000000"/>
         </w:rPr>
-        <w:t>mkdir &lt;dir&gt;</w:t>
+        <w:t>mkdir</w:t>
+      </w:r>
+      <w:proofErr w:type="spellEnd"/>
+      <w:r>
+        <w:rPr>
+          <w:rFonts w:ascii="Courier" w:hAnsi="Courier" w:cstheme="minorHAnsi"/>
+          <w:color w:val="000000"/>
+        </w:rPr>
+        <w:t xml:space="preserve"> &lt;</w:t>
+      </w:r>
+      <w:proofErr w:type="spellStart"/>
+      <w:r>
+        <w:rPr>
+          <w:rFonts w:ascii="Courier" w:hAnsi="Courier" w:cstheme="minorHAnsi"/>
+          <w:color w:val="000000"/>
+        </w:rPr>
+        <w:t>dir</w:t>
+      </w:r>
+      <w:proofErr w:type="spellEnd"/>
+      <w:r>
+        <w:rPr>
+          <w:rFonts w:ascii="Courier" w:hAnsi="Courier" w:cstheme="minorHAnsi"/>
+          <w:color w:val="000000"/>
+        </w:rPr>
+        <w:t>&gt;</w:t>
       </w:r>
       <w:r>
         <w:rPr>
@@ -7072,7 +7460,23 @@
           <w:rFonts w:ascii="Courier" w:hAnsi="Courier" w:cstheme="minorHAnsi"/>
           <w:color w:val="000000"/>
         </w:rPr>
-        <w:t>&lt;dir&gt;</w:t>
+        <w:t>&lt;</w:t>
+      </w:r>
+      <w:proofErr w:type="spellStart"/>
+      <w:r>
+        <w:rPr>
+          <w:rFonts w:ascii="Courier" w:hAnsi="Courier" w:cstheme="minorHAnsi"/>
+          <w:color w:val="000000"/>
+        </w:rPr>
+        <w:t>dir</w:t>
+      </w:r>
+      <w:proofErr w:type="spellEnd"/>
+      <w:r>
+        <w:rPr>
+          <w:rFonts w:ascii="Courier" w:hAnsi="Courier" w:cstheme="minorHAnsi"/>
+          <w:color w:val="000000"/>
+        </w:rPr>
+        <w:t>&gt;</w:t>
       </w:r>
       <w:r>
         <w:rPr>
@@ -7305,7 +7709,23 @@
           <w:rFonts w:ascii="Courier" w:hAnsi="Courier" w:cstheme="minorHAnsi"/>
           <w:color w:val="000000"/>
         </w:rPr>
-        <w:t>mv &lt;file&gt; &lt;dir&gt;</w:t>
+        <w:t>mv &lt;file&gt; &lt;</w:t>
+      </w:r>
+      <w:proofErr w:type="spellStart"/>
+      <w:r>
+        <w:rPr>
+          <w:rFonts w:ascii="Courier" w:hAnsi="Courier" w:cstheme="minorHAnsi"/>
+          <w:color w:val="000000"/>
+        </w:rPr>
+        <w:t>dir</w:t>
+      </w:r>
+      <w:proofErr w:type="spellEnd"/>
+      <w:r>
+        <w:rPr>
+          <w:rFonts w:ascii="Courier" w:hAnsi="Courier" w:cstheme="minorHAnsi"/>
+          <w:color w:val="000000"/>
+        </w:rPr>
+        <w:t>&gt;</w:t>
       </w:r>
       <w:r>
         <w:rPr>
@@ -7347,7 +7767,23 @@
           <w:rFonts w:ascii="Courier" w:hAnsi="Courier" w:cstheme="minorHAnsi"/>
           <w:color w:val="000000"/>
         </w:rPr>
-        <w:t>&lt;dir&gt;</w:t>
+        <w:t>&lt;</w:t>
+      </w:r>
+      <w:proofErr w:type="spellStart"/>
+      <w:r>
+        <w:rPr>
+          <w:rFonts w:ascii="Courier" w:hAnsi="Courier" w:cstheme="minorHAnsi"/>
+          <w:color w:val="000000"/>
+        </w:rPr>
+        <w:t>dir</w:t>
+      </w:r>
+      <w:proofErr w:type="spellEnd"/>
+      <w:r>
+        <w:rPr>
+          <w:rFonts w:ascii="Courier" w:hAnsi="Courier" w:cstheme="minorHAnsi"/>
+          <w:color w:val="000000"/>
+        </w:rPr>
+        <w:t>&gt;</w:t>
       </w:r>
       <w:r>
         <w:rPr>
@@ -7440,7 +7876,15 @@
           <w:rFonts w:asciiTheme="minorHAnsi" w:hAnsiTheme="minorHAnsi" w:cstheme="minorHAnsi"/>
           <w:color w:val="000000"/>
         </w:rPr>
-        <w:t xml:space="preserve"> directory. Then display the contents of your Notes2 directory to confirm that the file has been moved.</w:t>
+        <w:t xml:space="preserve"> directory. Then display the contents of your Notes2 directory to confirm that the file has been </w:t>
+      </w:r>
+      <w:r>
+        <w:rPr>
+          <w:rFonts w:asciiTheme="minorHAnsi" w:hAnsiTheme="minorHAnsi" w:cstheme="minorHAnsi"/>
+          <w:color w:val="000000"/>
+        </w:rPr>
+        <w:lastRenderedPageBreak/>
+        <w:t>moved.</w:t>
       </w:r>
       <w:r>
         <w:rPr>
@@ -9026,7 +9470,22 @@
         <w:rPr>
           <w:rFonts w:asciiTheme="minorHAnsi" w:hAnsiTheme="minorHAnsi" w:cstheme="minorHAnsi"/>
         </w:rPr>
-        <w:t>b. Please comment on any particular challenges you faced in completing this activity.</w:t>
+        <w:lastRenderedPageBreak/>
+        <w:t xml:space="preserve">b. Please comment on any </w:t>
+      </w:r>
+      <w:proofErr w:type="gramStart"/>
+      <w:r>
+        <w:rPr>
+          <w:rFonts w:asciiTheme="minorHAnsi" w:hAnsiTheme="minorHAnsi" w:cstheme="minorHAnsi"/>
+        </w:rPr>
+        <w:t>particular challenges</w:t>
+      </w:r>
+      <w:proofErr w:type="gramEnd"/>
+      <w:r>
+        <w:rPr>
+          <w:rFonts w:asciiTheme="minorHAnsi" w:hAnsiTheme="minorHAnsi" w:cstheme="minorHAnsi"/>
+        </w:rPr>
+        <w:t xml:space="preserve"> you faced in completing this activity.</w:t>
       </w:r>
     </w:p>
     <w:p>
@@ -9188,7 +9647,47 @@
           <w:sz w:val="18"/>
           <w:szCs w:val="18"/>
         </w:rPr>
-        <w:t>Creative Commons Attribution-NonCommercial-ShareAlike 4.0 International License</w:t>
+        <w:t>Creative Commons Attribution-</w:t>
+      </w:r>
+      <w:proofErr w:type="spellStart"/>
+      <w:r>
+        <w:rPr>
+          <w:rStyle w:val="Hyperlink"/>
+          <w:color w:val="049CCF"/>
+          <w:sz w:val="18"/>
+          <w:szCs w:val="18"/>
+        </w:rPr>
+        <w:t>NonCommercial</w:t>
+      </w:r>
+      <w:proofErr w:type="spellEnd"/>
+      <w:r>
+        <w:rPr>
+          <w:rStyle w:val="Hyperlink"/>
+          <w:color w:val="049CCF"/>
+          <w:sz w:val="18"/>
+          <w:szCs w:val="18"/>
+        </w:rPr>
+        <w:t>-</w:t>
+      </w:r>
+      <w:proofErr w:type="spellStart"/>
+      <w:r>
+        <w:rPr>
+          <w:rStyle w:val="Hyperlink"/>
+          <w:color w:val="049CCF"/>
+          <w:sz w:val="18"/>
+          <w:szCs w:val="18"/>
+        </w:rPr>
+        <w:t>ShareAlike</w:t>
+      </w:r>
+      <w:proofErr w:type="spellEnd"/>
+      <w:r>
+        <w:rPr>
+          <w:rStyle w:val="Hyperlink"/>
+          <w:color w:val="049CCF"/>
+          <w:sz w:val="18"/>
+          <w:szCs w:val="18"/>
+        </w:rPr>
+        <w:t xml:space="preserve"> 4.0 International License</w:t>
       </w:r>
     </w:hyperlink>
     <w:r>

</xml_diff>

<commit_message>
Clarified #23 in HW01
</commit_message>
<xml_diff>
--- a/docs/materials/01-A-OSandLinux.docx
+++ b/docs/materials/01-A-OSandLinux.docx
@@ -10061,6 +10061,69 @@
           <w:color w:val="000000"/>
         </w:rPr>
         <w:t>. Complete the table below by filling in the Linux command that corresponds to each task.</w:t>
+      </w:r>
+      <w:r>
+        <w:rPr>
+          <w:rFonts w:asciiTheme="minorHAnsi" w:hAnsiTheme="minorHAnsi" w:cstheme="minorHAnsi"/>
+          <w:color w:val="000000"/>
+        </w:rPr>
+        <w:t xml:space="preserve">  Be sure to use the </w:t>
+      </w:r>
+      <w:r>
+        <w:rPr>
+          <w:rFonts w:ascii="Courier" w:hAnsi="Courier" w:cstheme="minorHAnsi"/>
+          <w:color w:val="000000"/>
+        </w:rPr>
+        <w:t>&lt;…&gt;</w:t>
+      </w:r>
+      <w:r>
+        <w:rPr>
+          <w:rFonts w:asciiTheme="minorHAnsi" w:hAnsiTheme="minorHAnsi" w:cstheme="minorHAnsi"/>
+          <w:color w:val="000000"/>
+        </w:rPr>
+        <w:t xml:space="preserve"> </w:t>
+      </w:r>
+      <w:r>
+        <w:rPr>
+          <w:rFonts w:asciiTheme="minorHAnsi" w:hAnsiTheme="minorHAnsi" w:cstheme="minorHAnsi"/>
+          <w:color w:val="000000"/>
+        </w:rPr>
+        <w:t xml:space="preserve">and […] </w:t>
+      </w:r>
+      <w:r>
+        <w:rPr>
+          <w:rFonts w:asciiTheme="minorHAnsi" w:hAnsiTheme="minorHAnsi" w:cstheme="minorHAnsi"/>
+          <w:color w:val="000000"/>
+        </w:rPr>
+        <w:t>notation</w:t>
+      </w:r>
+      <w:r>
+        <w:rPr>
+          <w:rFonts w:asciiTheme="minorHAnsi" w:hAnsiTheme="minorHAnsi" w:cstheme="minorHAnsi"/>
+          <w:color w:val="000000"/>
+        </w:rPr>
+        <w:t>s as described in the class slides and</w:t>
+      </w:r>
+      <w:r>
+        <w:rPr>
+          <w:rFonts w:asciiTheme="minorHAnsi" w:hAnsiTheme="minorHAnsi" w:cstheme="minorHAnsi"/>
+          <w:color w:val="000000"/>
+        </w:rPr>
+        <w:t xml:space="preserve"> as </w:t>
+      </w:r>
+      <w:r>
+        <w:rPr>
+          <w:rFonts w:asciiTheme="minorHAnsi" w:hAnsiTheme="minorHAnsi" w:cstheme="minorHAnsi"/>
+          <w:color w:val="000000"/>
+        </w:rPr>
+        <w:t xml:space="preserve">used in above in the exercises </w:t>
+      </w:r>
+      <w:r>
+        <w:rPr>
+          <w:rFonts w:asciiTheme="minorHAnsi" w:hAnsiTheme="minorHAnsi" w:cstheme="minorHAnsi"/>
+          <w:color w:val="000000"/>
+        </w:rPr>
+        <w:t>to indicate parameters to your commands.</w:t>
       </w:r>
     </w:p>
     <w:p>

</xml_diff>

<commit_message>
cretes storage of old materials and updates lecture1 and hw1
</commit_message>
<xml_diff>
--- a/docs/materials/01-A-OSandLinux.docx
+++ b/docs/materials/01-A-OSandLinux.docx
@@ -1058,19 +1058,11 @@
         </w:rPr>
         <w:t xml:space="preserve">  </w:t>
       </w:r>
-      <w:proofErr w:type="gramStart"/>
-      <w:r>
-        <w:rPr>
-          <w:rFonts w:asciiTheme="minorHAnsi" w:hAnsiTheme="minorHAnsi" w:cstheme="minorHAnsi"/>
-        </w:rPr>
-        <w:t>But,</w:t>
-      </w:r>
-      <w:proofErr w:type="gramEnd"/>
-      <w:r>
-        <w:rPr>
-          <w:rFonts w:asciiTheme="minorHAnsi" w:hAnsiTheme="minorHAnsi" w:cstheme="minorHAnsi"/>
-        </w:rPr>
-        <w:t xml:space="preserve"> t</w:t>
+      <w:r>
+        <w:rPr>
+          <w:rFonts w:asciiTheme="minorHAnsi" w:hAnsiTheme="minorHAnsi" w:cstheme="minorHAnsi"/>
+        </w:rPr>
+        <w:t>But, t</w:t>
       </w:r>
       <w:r>
         <w:rPr>
@@ -2672,21 +2664,7 @@
         <w:rPr>
           <w:rFonts w:asciiTheme="minorHAnsi" w:hAnsiTheme="minorHAnsi" w:cstheme="minorHAnsi"/>
         </w:rPr>
-        <w:t xml:space="preserve">you </w:t>
-      </w:r>
-      <w:proofErr w:type="gramStart"/>
-      <w:r>
-        <w:rPr>
-          <w:rFonts w:asciiTheme="minorHAnsi" w:hAnsiTheme="minorHAnsi" w:cstheme="minorHAnsi"/>
-        </w:rPr>
-        <w:t>can</w:t>
-      </w:r>
-      <w:proofErr w:type="gramEnd"/>
-      <w:r>
-        <w:rPr>
-          <w:rFonts w:asciiTheme="minorHAnsi" w:hAnsiTheme="minorHAnsi" w:cstheme="minorHAnsi"/>
-        </w:rPr>
-        <w:t xml:space="preserve"> </w:t>
+        <w:t xml:space="preserve">you can </w:t>
       </w:r>
       <w:r>
         <w:rPr>
@@ -3164,21 +3142,7 @@
         <w:rPr>
           <w:rFonts w:asciiTheme="minorHAnsi" w:hAnsiTheme="minorHAnsi" w:cstheme="minorHAnsi"/>
         </w:rPr>
-        <w:t xml:space="preserve">Now that we know you </w:t>
-      </w:r>
-      <w:proofErr w:type="gramStart"/>
-      <w:r>
-        <w:rPr>
-          <w:rFonts w:asciiTheme="minorHAnsi" w:hAnsiTheme="minorHAnsi" w:cstheme="minorHAnsi"/>
-        </w:rPr>
-        <w:t>are able to</w:t>
-      </w:r>
-      <w:proofErr w:type="gramEnd"/>
-      <w:r>
-        <w:rPr>
-          <w:rFonts w:asciiTheme="minorHAnsi" w:hAnsiTheme="minorHAnsi" w:cstheme="minorHAnsi"/>
-        </w:rPr>
-        <w:t xml:space="preserve"> run Docker containers, you’ll create and run the docker container that we’ll be using for this course.</w:t>
+        <w:t>Now that we know you are able to run Docker containers, you’ll create and run the docker container that we’ll be using for this course.</w:t>
       </w:r>
     </w:p>
     <w:p>
@@ -3347,37 +3311,7 @@
           <w:rFonts w:ascii="Courier" w:hAnsi="Courier" w:cstheme="minorHAnsi"/>
           <w:color w:val="24292F"/>
         </w:rPr>
-        <w:t>/190-unix-</w:t>
-      </w:r>
-      <w:proofErr w:type="gramStart"/>
-      <w:r>
-        <w:rPr>
-          <w:rFonts w:ascii="Courier" w:hAnsi="Courier" w:cstheme="minorHAnsi"/>
-          <w:color w:val="24292F"/>
-        </w:rPr>
-        <w:t>intro:</w:t>
-      </w:r>
-      <w:r>
-        <w:rPr>
-          <w:rFonts w:ascii="Courier" w:hAnsi="Courier" w:cstheme="minorHAnsi"/>
-          <w:color w:val="24292F"/>
-        </w:rPr>
-        <w:t>s</w:t>
-      </w:r>
-      <w:proofErr w:type="gramEnd"/>
-      <w:r>
-        <w:rPr>
-          <w:rFonts w:ascii="Courier" w:hAnsi="Courier" w:cstheme="minorHAnsi"/>
-          <w:color w:val="24292F"/>
-        </w:rPr>
-        <w:t>2</w:t>
-      </w:r>
-      <w:r>
-        <w:rPr>
-          <w:rFonts w:ascii="Courier" w:hAnsi="Courier" w:cstheme="minorHAnsi"/>
-          <w:color w:val="24292F"/>
-        </w:rPr>
-        <w:t>3</w:t>
+        <w:t>/comp190-container:1.0.0</w:t>
       </w:r>
     </w:p>
     <w:p>
@@ -3732,8 +3666,38 @@
           <w:sz w:val="18"/>
           <w:szCs w:val="18"/>
         </w:rPr>
-        <w:t>/190-unix-intro:</w:t>
-      </w:r>
+        <w:t>/comp190-container:1.0.0</w:t>
+      </w:r>
+    </w:p>
+    <w:p>
+      <w:pPr>
+        <w:pStyle w:val="NormalWeb"/>
+        <w:shd w:val="clear" w:color="auto" w:fill="FFFFFF"/>
+        <w:spacing w:before="0" w:beforeAutospacing="0" w:after="240" w:afterAutospacing="0"/>
+        <w:rPr>
+          <w:rFonts w:asciiTheme="minorHAnsi" w:hAnsiTheme="minorHAnsi" w:cstheme="minorHAnsi"/>
+          <w:color w:val="24292F"/>
+        </w:rPr>
+      </w:pPr>
+      <w:r>
+        <w:rPr>
+          <w:rFonts w:asciiTheme="minorHAnsi" w:hAnsiTheme="minorHAnsi" w:cstheme="minorHAnsi"/>
+          <w:color w:val="24292F"/>
+        </w:rPr>
+        <w:t>For Windows:</w:t>
+      </w:r>
+    </w:p>
+    <w:p>
+      <w:pPr>
+        <w:shd w:val="clear" w:color="auto" w:fill="FFFFFF"/>
+        <w:spacing w:beforeAutospacing="1" w:afterAutospacing="1"/>
+        <w:rPr>
+          <w:rFonts w:ascii="Courier" w:hAnsi="Courier" w:cstheme="minorHAnsi"/>
+          <w:color w:val="24292F"/>
+          <w:sz w:val="18"/>
+          <w:szCs w:val="18"/>
+        </w:rPr>
+      </w:pPr>
       <w:r>
         <w:rPr>
           <w:rStyle w:val="HTMLCode"/>
@@ -3742,38 +3706,8 @@
           <w:sz w:val="18"/>
           <w:szCs w:val="18"/>
         </w:rPr>
-        <w:t>s23</w:t>
-      </w:r>
-    </w:p>
-    <w:p>
-      <w:pPr>
-        <w:pStyle w:val="NormalWeb"/>
-        <w:shd w:val="clear" w:color="auto" w:fill="FFFFFF"/>
-        <w:spacing w:before="0" w:beforeAutospacing="0" w:after="240" w:afterAutospacing="0"/>
-        <w:rPr>
-          <w:rFonts w:asciiTheme="minorHAnsi" w:hAnsiTheme="minorHAnsi" w:cstheme="minorHAnsi"/>
-          <w:color w:val="24292F"/>
-        </w:rPr>
-      </w:pPr>
-      <w:r>
-        <w:rPr>
-          <w:rFonts w:asciiTheme="minorHAnsi" w:hAnsiTheme="minorHAnsi" w:cstheme="minorHAnsi"/>
-          <w:color w:val="24292F"/>
-        </w:rPr>
-        <w:t>For Windows:</w:t>
-      </w:r>
-    </w:p>
-    <w:p>
-      <w:pPr>
-        <w:shd w:val="clear" w:color="auto" w:fill="FFFFFF"/>
-        <w:spacing w:beforeAutospacing="1" w:afterAutospacing="1"/>
-        <w:rPr>
-          <w:rFonts w:ascii="Courier" w:hAnsi="Courier" w:cstheme="minorHAnsi"/>
-          <w:color w:val="24292F"/>
-          <w:sz w:val="18"/>
-          <w:szCs w:val="18"/>
-        </w:rPr>
-      </w:pPr>
+        <w:t xml:space="preserve">docker create --name comp190 --publish 5901:5901 --publish 6901:6901 </w:t>
+      </w:r>
       <w:r>
         <w:rPr>
           <w:rStyle w:val="HTMLCode"/>
@@ -3782,8 +3716,9 @@
           <w:sz w:val="18"/>
           <w:szCs w:val="18"/>
         </w:rPr>
-        <w:t xml:space="preserve">docker create --name comp190 --publish 5901:5901 --publish 6901:6901 </w:t>
-      </w:r>
+        <w:t xml:space="preserve">--publish </w:t>
+      </w:r>
+      <w:proofErr w:type="gramStart"/>
       <w:r>
         <w:rPr>
           <w:rStyle w:val="HTMLCode"/>
@@ -3792,9 +3727,8 @@
           <w:sz w:val="18"/>
           <w:szCs w:val="18"/>
         </w:rPr>
-        <w:t xml:space="preserve">--publish </w:t>
-      </w:r>
-      <w:proofErr w:type="gramStart"/>
+        <w:t xml:space="preserve">80:80  </w:t>
+      </w:r>
       <w:r>
         <w:rPr>
           <w:rStyle w:val="HTMLCode"/>
@@ -3803,8 +3737,9 @@
           <w:sz w:val="18"/>
           <w:szCs w:val="18"/>
         </w:rPr>
-        <w:t xml:space="preserve">80:80  </w:t>
-      </w:r>
+        <w:t>--</w:t>
+      </w:r>
+      <w:proofErr w:type="gramEnd"/>
       <w:r>
         <w:rPr>
           <w:rStyle w:val="HTMLCode"/>
@@ -3813,9 +3748,8 @@
           <w:sz w:val="18"/>
           <w:szCs w:val="18"/>
         </w:rPr>
-        <w:t>--</w:t>
-      </w:r>
-      <w:proofErr w:type="gramEnd"/>
+        <w:t>mount</w:t>
+      </w:r>
       <w:r>
         <w:rPr>
           <w:rStyle w:val="HTMLCode"/>
@@ -3824,7 +3758,7 @@
           <w:sz w:val="18"/>
           <w:szCs w:val="18"/>
         </w:rPr>
-        <w:t>mount</w:t>
+        <w:t xml:space="preserve"> </w:t>
       </w:r>
       <w:r>
         <w:rPr>
@@ -3834,8 +3768,9 @@
           <w:sz w:val="18"/>
           <w:szCs w:val="18"/>
         </w:rPr>
-        <w:t xml:space="preserve"> </w:t>
-      </w:r>
+        <w:t xml:space="preserve">type=bind,source=//var/run/docker.sock,target=/var/run/docker.sock </w:t>
+      </w:r>
+      <w:proofErr w:type="spellStart"/>
       <w:r>
         <w:rPr>
           <w:rStyle w:val="HTMLCode"/>
@@ -3844,9 +3779,9 @@
           <w:sz w:val="18"/>
           <w:szCs w:val="18"/>
         </w:rPr>
-        <w:t xml:space="preserve">type=bind,source=//var/run/docker.sock,target=/var/run/docker.sock </w:t>
-      </w:r>
-      <w:proofErr w:type="spellStart"/>
+        <w:t>braughtg</w:t>
+      </w:r>
+      <w:proofErr w:type="spellEnd"/>
       <w:r>
         <w:rPr>
           <w:rStyle w:val="HTMLCode"/>
@@ -3855,28 +3790,7 @@
           <w:sz w:val="18"/>
           <w:szCs w:val="18"/>
         </w:rPr>
-        <w:t>braughtg</w:t>
-      </w:r>
-      <w:proofErr w:type="spellEnd"/>
-      <w:r>
-        <w:rPr>
-          <w:rStyle w:val="HTMLCode"/>
-          <w:rFonts w:ascii="Courier" w:hAnsi="Courier" w:cstheme="minorHAnsi"/>
-          <w:color w:val="24292F"/>
-          <w:sz w:val="18"/>
-          <w:szCs w:val="18"/>
-        </w:rPr>
-        <w:t>/190-unix-intro:</w:t>
-      </w:r>
-      <w:r>
-        <w:rPr>
-          <w:rStyle w:val="HTMLCode"/>
-          <w:rFonts w:ascii="Courier" w:hAnsi="Courier" w:cstheme="minorHAnsi"/>
-          <w:color w:val="24292F"/>
-          <w:sz w:val="18"/>
-          <w:szCs w:val="18"/>
-        </w:rPr>
-        <w:t>s23</w:t>
+        <w:t>/comp190-container:1.0.0</w:t>
       </w:r>
     </w:p>
     <w:p>
@@ -4097,19 +4011,20 @@
         <w:rPr>
           <w:rFonts w:asciiTheme="minorHAnsi" w:hAnsiTheme="minorHAnsi" w:cstheme="minorHAnsi"/>
           <w:noProof/>
+          <w:color w:val="C00000"/>
         </w:rPr>
         <mc:AlternateContent>
           <mc:Choice Requires="wps">
             <w:drawing>
-              <wp:anchor distT="0" distB="0" distL="114300" distR="114300" simplePos="0" relativeHeight="251659264" behindDoc="0" locked="0" layoutInCell="1" allowOverlap="1" wp14:anchorId="32EBD299" wp14:editId="3D2D2C74">
+              <wp:anchor distT="0" distB="0" distL="114300" distR="114300" simplePos="0" relativeHeight="251659264" behindDoc="0" locked="0" layoutInCell="1" allowOverlap="1" wp14:anchorId="32EBD299" wp14:editId="7C6CB96B">
                 <wp:simplePos x="0" y="0"/>
                 <wp:positionH relativeFrom="column">
-                  <wp:posOffset>5022166</wp:posOffset>
+                  <wp:posOffset>4983480</wp:posOffset>
                 </wp:positionH>
                 <wp:positionV relativeFrom="paragraph">
-                  <wp:posOffset>326879</wp:posOffset>
+                  <wp:posOffset>334645</wp:posOffset>
                 </wp:positionV>
-                <wp:extent cx="379828" cy="225084"/>
+                <wp:extent cx="379730" cy="224790"/>
                 <wp:effectExtent l="0" t="0" r="13970" b="16510"/>
                 <wp:wrapNone/>
                 <wp:docPr id="8" name="Oval 8"/>
@@ -4121,7 +4036,7 @@
                       <wps:spPr>
                         <a:xfrm>
                           <a:off x="0" y="0"/>
-                          <a:ext cx="379828" cy="225084"/>
+                          <a:ext cx="379730" cy="224790"/>
                         </a:xfrm>
                         <a:prstGeom prst="ellipse">
                           <a:avLst/>
@@ -4166,7 +4081,7 @@
           </mc:Choice>
           <mc:Fallback>
             <w:pict>
-              <v:oval w14:anchorId="6E6DBC53" id="Oval 8" o:spid="_x0000_s1026" style="position:absolute;margin-left:395.45pt;margin-top:25.75pt;width:29.9pt;height:17.7pt;z-index:251659264;visibility:visible;mso-wrap-style:square;mso-height-percent:0;mso-wrap-distance-left:9pt;mso-wrap-distance-top:0;mso-wrap-distance-right:9pt;mso-wrap-distance-bottom:0;mso-position-horizontal:absolute;mso-position-horizontal-relative:text;mso-position-vertical:absolute;mso-position-vertical-relative:text;mso-height-percent:0;mso-height-relative:margin;v-text-anchor:middle" o:gfxdata="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" filled="f" strokecolor="#ed7d31 [3205]" strokeweight="1pt">
+              <v:oval w14:anchorId="123A2FC1" id="Oval 8" o:spid="_x0000_s1026" style="position:absolute;margin-left:392.4pt;margin-top:26.35pt;width:29.9pt;height:17.7pt;z-index:251659264;visibility:visible;mso-wrap-style:square;mso-height-percent:0;mso-wrap-distance-left:9pt;mso-wrap-distance-top:0;mso-wrap-distance-right:9pt;mso-wrap-distance-bottom:0;mso-position-horizontal:absolute;mso-position-horizontal-relative:text;mso-position-vertical:absolute;mso-position-vertical-relative:text;mso-height-percent:0;mso-height-relative:margin;v-text-anchor:middle" o:gfxdata="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" filled="f" strokecolor="#ed7d31 [3205]" strokeweight="1pt">
                 <v:stroke joinstyle="miter"/>
               </v:oval>
             </w:pict>
@@ -4176,13 +4091,12 @@
       <w:r>
         <w:rPr>
           <w:rFonts w:asciiTheme="minorHAnsi" w:hAnsiTheme="minorHAnsi" w:cstheme="minorHAnsi"/>
-          <w:noProof/>
         </w:rPr>
         <w:drawing>
-          <wp:inline distT="0" distB="0" distL="0" distR="0" wp14:anchorId="0708B655" wp14:editId="19C21AF0">
-            <wp:extent cx="5943600" cy="633095"/>
-            <wp:effectExtent l="0" t="0" r="0" b="1905"/>
-            <wp:docPr id="7" name="Picture 7"/>
+          <wp:inline distT="0" distB="0" distL="0" distR="0" wp14:anchorId="3CFCCE40" wp14:editId="5243E4A9">
+            <wp:extent cx="5943600" cy="748030"/>
+            <wp:effectExtent l="0" t="0" r="0" b="1270"/>
+            <wp:docPr id="232301906" name="Picture 1"/>
             <wp:cNvGraphicFramePr>
               <a:graphicFrameLocks xmlns:a="http://schemas.openxmlformats.org/drawingml/2006/main" noChangeAspect="1"/>
             </wp:cNvGraphicFramePr>
@@ -4190,7 +4104,7 @@
               <a:graphicData uri="http://schemas.openxmlformats.org/drawingml/2006/picture">
                 <pic:pic xmlns:pic="http://schemas.openxmlformats.org/drawingml/2006/picture">
                   <pic:nvPicPr>
-                    <pic:cNvPr id="1" name=""/>
+                    <pic:cNvPr id="232301906" name=""/>
                     <pic:cNvPicPr/>
                   </pic:nvPicPr>
                   <pic:blipFill>
@@ -4202,7 +4116,7 @@
                   <pic:spPr>
                     <a:xfrm>
                       <a:off x="0" y="0"/>
-                      <a:ext cx="5943600" cy="633095"/>
+                      <a:ext cx="5943600" cy="748030"/>
                     </a:xfrm>
                     <a:prstGeom prst="rect">
                       <a:avLst/>
@@ -4219,6 +4133,13 @@
       <w:pPr>
         <w:rPr>
           <w:rFonts w:asciiTheme="minorHAnsi" w:hAnsiTheme="minorHAnsi" w:cstheme="minorHAnsi"/>
+        </w:rPr>
+      </w:pPr>
+    </w:p>
+    <w:p>
+      <w:pPr>
+        <w:rPr>
+          <w:rFonts w:asciiTheme="minorHAnsi" w:hAnsiTheme="minorHAnsi" w:cstheme="minorHAnsi"/>
           <w:highlight w:val="yellow"/>
         </w:rPr>
       </w:pPr>
@@ -4462,21 +4383,7 @@
         <w:rPr>
           <w:rFonts w:asciiTheme="minorHAnsi" w:hAnsiTheme="minorHAnsi" w:cstheme="minorHAnsi"/>
         </w:rPr>
-        <w:t xml:space="preserve">display </w:t>
-      </w:r>
-      <w:proofErr w:type="gramStart"/>
-      <w:r>
-        <w:rPr>
-          <w:rFonts w:asciiTheme="minorHAnsi" w:hAnsiTheme="minorHAnsi" w:cstheme="minorHAnsi"/>
-        </w:rPr>
-        <w:t>a number of</w:t>
-      </w:r>
-      <w:proofErr w:type="gramEnd"/>
-      <w:r>
-        <w:rPr>
-          <w:rFonts w:asciiTheme="minorHAnsi" w:hAnsiTheme="minorHAnsi" w:cstheme="minorHAnsi"/>
-        </w:rPr>
-        <w:t xml:space="preserve"> additional buttons in its entry on the “Containers” pane.  </w:t>
+        <w:t xml:space="preserve">display a number of additional buttons in its entry on the “Containers” pane.  </w:t>
       </w:r>
       <w:r>
         <w:rPr>
@@ -5086,21 +4993,7 @@
         <w:rPr>
           <w:rFonts w:asciiTheme="minorHAnsi" w:hAnsiTheme="minorHAnsi" w:cstheme="minorHAnsi"/>
         </w:rPr>
-        <w:t xml:space="preserve"> When the application starts you will see a dialog box </w:t>
-      </w:r>
-      <w:proofErr w:type="gramStart"/>
-      <w:r>
-        <w:rPr>
-          <w:rFonts w:asciiTheme="minorHAnsi" w:hAnsiTheme="minorHAnsi" w:cstheme="minorHAnsi"/>
-        </w:rPr>
-        <w:t>similar to</w:t>
-      </w:r>
-      <w:proofErr w:type="gramEnd"/>
-      <w:r>
-        <w:rPr>
-          <w:rFonts w:asciiTheme="minorHAnsi" w:hAnsiTheme="minorHAnsi" w:cstheme="minorHAnsi"/>
-        </w:rPr>
-        <w:t xml:space="preserve"> the one shown below:</w:t>
+        <w:t xml:space="preserve"> When the application starts you will see a dialog box similar to the one shown below:</w:t>
       </w:r>
     </w:p>
     <w:p>
@@ -5473,21 +5366,7 @@
         <w:rPr>
           <w:rFonts w:asciiTheme="minorHAnsi" w:hAnsiTheme="minorHAnsi" w:cstheme="minorHAnsi"/>
         </w:rPr>
-        <w:t xml:space="preserve"> a Graphical User Interface (GUI) like what you are probably used to with MacOS or Windows </w:t>
-      </w:r>
-      <w:proofErr w:type="gramStart"/>
-      <w:r>
-        <w:rPr>
-          <w:rFonts w:asciiTheme="minorHAnsi" w:hAnsiTheme="minorHAnsi" w:cstheme="minorHAnsi"/>
-        </w:rPr>
-        <w:t>and also</w:t>
-      </w:r>
-      <w:proofErr w:type="gramEnd"/>
-      <w:r>
-        <w:rPr>
-          <w:rFonts w:asciiTheme="minorHAnsi" w:hAnsiTheme="minorHAnsi" w:cstheme="minorHAnsi"/>
-        </w:rPr>
-        <w:t xml:space="preserve"> through</w:t>
+        <w:t xml:space="preserve"> a Graphical User Interface (GUI) like what you are probably used to with MacOS or Windows and also through</w:t>
       </w:r>
       <w:r>
         <w:rPr>
@@ -11451,21 +11330,7 @@
         <w:rPr>
           <w:rFonts w:asciiTheme="minorHAnsi" w:hAnsiTheme="minorHAnsi" w:cstheme="minorHAnsi"/>
         </w:rPr>
-        <w:t xml:space="preserve">b. Please comment on any </w:t>
-      </w:r>
-      <w:proofErr w:type="gramStart"/>
-      <w:r>
-        <w:rPr>
-          <w:rFonts w:asciiTheme="minorHAnsi" w:hAnsiTheme="minorHAnsi" w:cstheme="minorHAnsi"/>
-        </w:rPr>
-        <w:t>particular challenges</w:t>
-      </w:r>
-      <w:proofErr w:type="gramEnd"/>
-      <w:r>
-        <w:rPr>
-          <w:rFonts w:asciiTheme="minorHAnsi" w:hAnsiTheme="minorHAnsi" w:cstheme="minorHAnsi"/>
-        </w:rPr>
-        <w:t xml:space="preserve"> you faced in completing this activity.</w:t>
+        <w:t>b. Please comment on any particular challenges you faced in completing this activity.</w:t>
       </w:r>
     </w:p>
     <w:p>
@@ -14967,7 +14832,6 @@
   <w:style w:type="character" w:default="1" w:styleId="DefaultParagraphFont">
     <w:name w:val="Default Paragraph Font"/>
     <w:uiPriority w:val="1"/>
-    <w:semiHidden/>
     <w:unhideWhenUsed/>
   </w:style>
   <w:style w:type="table" w:default="1" w:styleId="TableNormal">

</xml_diff>